<commit_message>
relatorio de qualificacao pre analise
</commit_message>
<xml_diff>
--- a/Projeto de Pesquisa.docx
+++ b/Projeto de Pesquisa.docx
@@ -4997,6 +4997,7 @@
                 <w:rFonts w:ascii="Arial" w:hAnsi="Arial" w:cs="Arial"/>
                 <w:sz w:val="18"/>
                 <w:szCs w:val="18"/>
+                <w:highlight w:val="yellow"/>
               </w:rPr>
               <w:t>X</w:t>
             </w:r>
@@ -5222,6 +5223,7 @@
                 <w:rFonts w:ascii="Arial" w:hAnsi="Arial" w:cs="Arial"/>
                 <w:sz w:val="18"/>
                 <w:szCs w:val="18"/>
+                <w:highlight w:val="yellow"/>
               </w:rPr>
               <w:t>X</w:t>
             </w:r>
@@ -5484,6 +5486,7 @@
                 <w:rFonts w:ascii="Arial" w:hAnsi="Arial" w:cs="Arial"/>
                 <w:sz w:val="18"/>
                 <w:szCs w:val="18"/>
+                <w:highlight w:val="yellow"/>
               </w:rPr>
               <w:t>X</w:t>
             </w:r>
@@ -5927,6 +5930,7 @@
                 <w:rFonts w:ascii="Arial" w:hAnsi="Arial" w:cs="Arial"/>
                 <w:sz w:val="18"/>
                 <w:szCs w:val="18"/>
+                <w:highlight w:val="yellow"/>
               </w:rPr>
               <w:t>X</w:t>
             </w:r>
@@ -6065,8 +6069,25 @@
                 <w:sz w:val="18"/>
                 <w:szCs w:val="18"/>
               </w:rPr>
-              <w:t>Definir as melhores entidades* para um diálogo consistente</w:t>
+              <w:t>Definir as melhores entidades</w:t>
             </w:r>
+            <w:r>
+              <w:rPr>
+                <w:rFonts w:ascii="Arial" w:hAnsi="Arial" w:cs="Arial"/>
+                <w:sz w:val="18"/>
+                <w:szCs w:val="18"/>
+                <w:vertAlign w:val="superscript"/>
+              </w:rPr>
+              <w:t>[8]</w:t>
+            </w:r>
+            <w:r>
+              <w:rPr>
+                <w:rFonts w:ascii="Arial" w:hAnsi="Arial" w:cs="Arial"/>
+                <w:sz w:val="18"/>
+                <w:szCs w:val="18"/>
+              </w:rPr>
+              <w:t xml:space="preserve"> para um diálogo consistente</w:t>
+            </w:r>
           </w:p>
         </w:tc>
         <w:tc>
@@ -6129,6 +6150,7 @@
                 <w:rFonts w:ascii="Arial" w:hAnsi="Arial" w:cs="Arial"/>
                 <w:sz w:val="18"/>
                 <w:szCs w:val="18"/>
+                <w:highlight w:val="yellow"/>
               </w:rPr>
             </w:pPr>
             <w:r>
@@ -6136,6 +6158,7 @@
                 <w:rFonts w:ascii="Arial" w:hAnsi="Arial" w:cs="Arial"/>
                 <w:sz w:val="18"/>
                 <w:szCs w:val="18"/>
+                <w:highlight w:val="yellow"/>
               </w:rPr>
               <w:t>X</w:t>
             </w:r>
@@ -6155,6 +6178,8 @@
                 <w:szCs w:val="18"/>
               </w:rPr>
             </w:pPr>
+            <w:bookmarkStart w:id="1" w:name="_GoBack"/>
+            <w:bookmarkEnd w:id="1"/>
           </w:p>
         </w:tc>
         <w:tc>
@@ -6338,6 +6363,7 @@
                 <w:rFonts w:ascii="Arial" w:hAnsi="Arial" w:cs="Arial"/>
                 <w:sz w:val="18"/>
                 <w:szCs w:val="18"/>
+                <w:highlight w:val="yellow"/>
               </w:rPr>
             </w:pPr>
             <w:r>
@@ -6345,6 +6371,7 @@
                 <w:rFonts w:ascii="Arial" w:hAnsi="Arial" w:cs="Arial"/>
                 <w:sz w:val="18"/>
                 <w:szCs w:val="18"/>
+                <w:highlight w:val="yellow"/>
               </w:rPr>
               <w:t>X</w:t>
             </w:r>
@@ -7756,6 +7783,7 @@
                 <w:rFonts w:ascii="Arial" w:hAnsi="Arial" w:cs="Arial"/>
                 <w:sz w:val="18"/>
                 <w:szCs w:val="18"/>
+                <w:vertAlign w:val="superscript"/>
               </w:rPr>
             </w:pPr>
             <w:r>
@@ -7764,7 +7792,24 @@
                 <w:sz w:val="18"/>
                 <w:szCs w:val="18"/>
               </w:rPr>
-              <w:t>Início das análises de confiança das intenções de usuário pelo método 80/20*</w:t>
+              <w:t>Início das análises de confiança das intençõ</w:t>
+            </w:r>
+            <w:r>
+              <w:rPr>
+                <w:rFonts w:ascii="Arial" w:hAnsi="Arial" w:cs="Arial"/>
+                <w:sz w:val="18"/>
+                <w:szCs w:val="18"/>
+              </w:rPr>
+              <w:t>es de usuário pelo método 80/20</w:t>
+            </w:r>
+            <w:r>
+              <w:rPr>
+                <w:rFonts w:ascii="Arial" w:hAnsi="Arial" w:cs="Arial"/>
+                <w:sz w:val="18"/>
+                <w:szCs w:val="18"/>
+                <w:vertAlign w:val="superscript"/>
+              </w:rPr>
+              <w:t>[9]</w:t>
             </w:r>
           </w:p>
         </w:tc>
@@ -9254,8 +9299,9 @@
           <w:szCs w:val="30"/>
           <w:lang w:val="en-US" w:eastAsia="pt-BR"/>
         </w:rPr>
-        <w:t>The Second Machine Age – Erik</w:t>
-      </w:r>
+        <w:t xml:space="preserve">The Second Machine Age – Erik </w:t>
+      </w:r>
+      <w:proofErr w:type="spellStart"/>
       <w:r>
         <w:rPr>
           <w:rFonts w:ascii="Arial" w:eastAsia="Times New Roman" w:hAnsi="Arial" w:cs="Arial"/>
@@ -9263,9 +9309,9 @@
           <w:szCs w:val="30"/>
           <w:lang w:val="en-US" w:eastAsia="pt-BR"/>
         </w:rPr>
-        <w:t xml:space="preserve"> </w:t>
-      </w:r>
-      <w:proofErr w:type="spellStart"/>
+        <w:t>Brynjolfsson</w:t>
+      </w:r>
+      <w:proofErr w:type="spellEnd"/>
       <w:r>
         <w:rPr>
           <w:rFonts w:ascii="Arial" w:eastAsia="Times New Roman" w:hAnsi="Arial" w:cs="Arial"/>
@@ -9273,29 +9319,8 @@
           <w:szCs w:val="30"/>
           <w:lang w:val="en-US" w:eastAsia="pt-BR"/>
         </w:rPr>
-        <w:t>Brynjolfsson</w:t>
-      </w:r>
-      <w:proofErr w:type="spellEnd"/>
-      <w:r>
-        <w:rPr>
-          <w:rFonts w:ascii="Arial" w:eastAsia="Times New Roman" w:hAnsi="Arial" w:cs="Arial"/>
-          <w:sz w:val="24"/>
-          <w:szCs w:val="30"/>
-          <w:lang w:val="en-US" w:eastAsia="pt-BR"/>
-        </w:rPr>
-        <w:t xml:space="preserve"> &amp; Andrew McAfee</w:t>
-      </w:r>
-      <w:r>
-        <w:rPr>
-          <w:rFonts w:ascii="Arial" w:eastAsia="Times New Roman" w:hAnsi="Arial" w:cs="Arial"/>
-          <w:sz w:val="24"/>
-          <w:szCs w:val="30"/>
-          <w:lang w:val="en-US" w:eastAsia="pt-BR"/>
-        </w:rPr>
-        <w:t xml:space="preserve"> (2014);</w:t>
-      </w:r>
-      <w:bookmarkStart w:id="1" w:name="_GoBack"/>
-      <w:bookmarkEnd w:id="1"/>
+        <w:t xml:space="preserve"> &amp; Andrew McAfee (2014);</w:t>
+      </w:r>
     </w:p>
     <w:p>
       <w:pPr>
@@ -10767,7 +10792,7 @@
 </file>
 
 <file path=customXml/itemProps1.xml><?xml version="1.0" encoding="utf-8"?>
-<ds:datastoreItem xmlns:ds="http://schemas.openxmlformats.org/officeDocument/2006/customXml" ds:itemID="{D983A119-550B-4DC6-8C15-6FFB989FFA26}">
+<ds:datastoreItem xmlns:ds="http://schemas.openxmlformats.org/officeDocument/2006/customXml" ds:itemID="{31D73029-D45C-46DC-8875-C74C8B4614A3}">
   <ds:schemaRefs>
     <ds:schemaRef ds:uri="http://schemas.openxmlformats.org/officeDocument/2006/bibliography"/>
   </ds:schemaRefs>

</xml_diff>